<commit_message>
actualizando grupal 2 modulo 3
</commit_message>
<xml_diff>
--- a/src/Modulo_3/ejercicioGrupal2/Ejercicio Grupal 2 Te lo vendo.docx
+++ b/src/Modulo_3/ejercicioGrupal2/Ejercicio Grupal 2 Te lo vendo.docx
@@ -50,19 +50,11 @@
         </w:rPr>
         <w:t xml:space="preserve">* Utilizando la base de datos </w:t>
       </w:r>
-      <w:proofErr w:type="spellStart"/>
-      <w:r>
-        <w:rPr>
-          <w:lang w:val="es-ES"/>
-        </w:rPr>
-        <w:t>telovendo</w:t>
-      </w:r>
-      <w:proofErr w:type="spellEnd"/>
-      <w:r>
-        <w:rPr>
-          <w:lang w:val="es-ES"/>
-        </w:rPr>
-        <w:t xml:space="preserve"> crear las columnas y colocar</w:t>
+      <w:r>
+        <w:rPr>
+          <w:lang w:val="es-ES"/>
+        </w:rPr>
+        <w:t>telovendo crear las columnas y colocar</w:t>
       </w:r>
       <w:r>
         <w:rPr>
@@ -331,7 +323,19 @@
         <w:rPr>
           <w:lang w:val="es-ES"/>
         </w:rPr>
-        <w:t xml:space="preserve"> precio </w:t>
+        <w:t xml:space="preserve"> </w:t>
+      </w:r>
+      <w:r>
+        <w:rPr>
+          <w:lang w:val="es-ES"/>
+        </w:rPr>
+        <w:t>salario</w:t>
+      </w:r>
+      <w:r>
+        <w:rPr>
+          <w:lang w:val="es-ES"/>
+        </w:rPr>
+        <w:t xml:space="preserve"> </w:t>
       </w:r>
       <w:r>
         <w:rPr>
@@ -485,7 +489,19 @@
         <w:rPr>
           <w:lang w:val="es-ES"/>
         </w:rPr>
-        <w:t xml:space="preserve"> precio </w:t>
+        <w:t xml:space="preserve"> </w:t>
+      </w:r>
+      <w:r>
+        <w:rPr>
+          <w:lang w:val="es-ES"/>
+        </w:rPr>
+        <w:t>total_pagado</w:t>
+      </w:r>
+      <w:r>
+        <w:rPr>
+          <w:lang w:val="es-ES"/>
+        </w:rPr>
+        <w:t xml:space="preserve"> </w:t>
       </w:r>
       <w:r>
         <w:rPr>
@@ -595,63 +611,7 @@
         <w:rPr>
           <w:lang w:val="es-ES"/>
         </w:rPr>
-        <w:t xml:space="preserve">vendedores(run, </w:t>
-      </w:r>
-      <w:proofErr w:type="spellStart"/>
-      <w:r>
-        <w:rPr>
-          <w:lang w:val="es-ES"/>
-        </w:rPr>
-        <w:t>nombre_vendedor</w:t>
-      </w:r>
-      <w:proofErr w:type="spellEnd"/>
-      <w:r>
-        <w:rPr>
-          <w:lang w:val="es-ES"/>
-        </w:rPr>
-        <w:t xml:space="preserve">, </w:t>
-      </w:r>
-      <w:proofErr w:type="spellStart"/>
-      <w:r>
-        <w:rPr>
-          <w:lang w:val="es-ES"/>
-        </w:rPr>
-        <w:t>apellido_vendedor</w:t>
-      </w:r>
-      <w:proofErr w:type="spellEnd"/>
-      <w:r>
-        <w:rPr>
-          <w:lang w:val="es-ES"/>
-        </w:rPr>
-        <w:t xml:space="preserve">, </w:t>
-      </w:r>
-      <w:proofErr w:type="spellStart"/>
-      <w:r>
-        <w:rPr>
-          <w:lang w:val="es-ES"/>
-        </w:rPr>
-        <w:t>fecha_nacimiento</w:t>
-      </w:r>
-      <w:proofErr w:type="spellEnd"/>
-      <w:r>
-        <w:rPr>
-          <w:lang w:val="es-ES"/>
-        </w:rPr>
-        <w:t xml:space="preserve">, </w:t>
-      </w:r>
-      <w:proofErr w:type="spellStart"/>
-      <w:r>
-        <w:rPr>
-          <w:lang w:val="es-ES"/>
-        </w:rPr>
-        <w:t>seccion_trabajo</w:t>
-      </w:r>
-      <w:proofErr w:type="spellEnd"/>
-      <w:r>
-        <w:rPr>
-          <w:lang w:val="es-ES"/>
-        </w:rPr>
-        <w:t>, salario)</w:t>
+        <w:t>vendedores(run, nombre_vendedor, apellido_vendedor, fecha_nacimiento, seccion_trabajo, salario)</w:t>
       </w:r>
     </w:p>
     <w:p>
@@ -789,63 +749,7 @@
         <w:rPr>
           <w:lang w:val="es-ES"/>
         </w:rPr>
-        <w:t>clientes(</w:t>
-      </w:r>
-      <w:proofErr w:type="spellStart"/>
-      <w:r>
-        <w:rPr>
-          <w:lang w:val="es-ES"/>
-        </w:rPr>
-        <w:t>nombre_cliente</w:t>
-      </w:r>
-      <w:proofErr w:type="spellEnd"/>
-      <w:r>
-        <w:rPr>
-          <w:lang w:val="es-ES"/>
-        </w:rPr>
-        <w:t xml:space="preserve">, </w:t>
-      </w:r>
-      <w:proofErr w:type="spellStart"/>
-      <w:r>
-        <w:rPr>
-          <w:lang w:val="es-ES"/>
-        </w:rPr>
-        <w:t>apellido_cliente</w:t>
-      </w:r>
-      <w:proofErr w:type="spellEnd"/>
-      <w:r>
-        <w:rPr>
-          <w:lang w:val="es-ES"/>
-        </w:rPr>
-        <w:t xml:space="preserve">, telefono, </w:t>
-      </w:r>
-      <w:proofErr w:type="spellStart"/>
-      <w:r>
-        <w:rPr>
-          <w:lang w:val="es-ES"/>
-        </w:rPr>
-        <w:t>direccion</w:t>
-      </w:r>
-      <w:proofErr w:type="spellEnd"/>
-      <w:r>
-        <w:rPr>
-          <w:lang w:val="es-ES"/>
-        </w:rPr>
-        <w:t xml:space="preserve">, comuna, email, </w:t>
-      </w:r>
-      <w:proofErr w:type="spellStart"/>
-      <w:r>
-        <w:rPr>
-          <w:lang w:val="es-ES"/>
-        </w:rPr>
-        <w:t>total_pagado</w:t>
-      </w:r>
-      <w:proofErr w:type="spellEnd"/>
-      <w:r>
-        <w:rPr>
-          <w:lang w:val="es-ES"/>
-        </w:rPr>
-        <w:t>)</w:t>
+        <w:t>clientes(nombre_cliente, apellido_cliente, telefono, direccion, comuna, email, total_pagado)</w:t>
       </w:r>
     </w:p>
     <w:p>
@@ -1012,49 +916,7 @@
         <w:rPr>
           <w:lang w:val="es-ES"/>
         </w:rPr>
-        <w:t>productos(</w:t>
-      </w:r>
-      <w:proofErr w:type="spellStart"/>
-      <w:r>
-        <w:rPr>
-          <w:lang w:val="es-ES"/>
-        </w:rPr>
-        <w:t>sku</w:t>
-      </w:r>
-      <w:proofErr w:type="spellEnd"/>
-      <w:r>
-        <w:rPr>
-          <w:lang w:val="es-ES"/>
-        </w:rPr>
-        <w:t xml:space="preserve">, </w:t>
-      </w:r>
-      <w:proofErr w:type="spellStart"/>
-      <w:r>
-        <w:rPr>
-          <w:lang w:val="es-ES"/>
-        </w:rPr>
-        <w:t>nombre_producto</w:t>
-      </w:r>
-      <w:proofErr w:type="spellEnd"/>
-      <w:r>
-        <w:rPr>
-          <w:lang w:val="es-ES"/>
-        </w:rPr>
-        <w:t xml:space="preserve">, </w:t>
-      </w:r>
-      <w:proofErr w:type="spellStart"/>
-      <w:r>
-        <w:rPr>
-          <w:lang w:val="es-ES"/>
-        </w:rPr>
-        <w:t>categoria</w:t>
-      </w:r>
-      <w:proofErr w:type="spellEnd"/>
-      <w:r>
-        <w:rPr>
-          <w:lang w:val="es-ES"/>
-        </w:rPr>
-        <w:t>, fabricante, stock, precio)</w:t>
+        <w:t>productos(sku, nombre_producto, categoria, fabricante, stock, precio)</w:t>
       </w:r>
     </w:p>
     <w:p>
@@ -1273,35 +1135,7 @@
         <w:rPr>
           <w:lang w:val="es-ES"/>
         </w:rPr>
-        <w:t xml:space="preserve"> </w:t>
-      </w:r>
-      <w:proofErr w:type="spellStart"/>
-      <w:r>
-        <w:rPr>
-          <w:lang w:val="es-ES"/>
-        </w:rPr>
-        <w:t>nombre_vendedor</w:t>
-      </w:r>
-      <w:proofErr w:type="spellEnd"/>
-      <w:r>
-        <w:rPr>
-          <w:lang w:val="es-ES"/>
-        </w:rPr>
-        <w:t xml:space="preserve">, </w:t>
-      </w:r>
-      <w:proofErr w:type="spellStart"/>
-      <w:r>
-        <w:rPr>
-          <w:lang w:val="es-ES"/>
-        </w:rPr>
-        <w:t>apellido_vendedor</w:t>
-      </w:r>
-      <w:proofErr w:type="spellEnd"/>
-      <w:r>
-        <w:rPr>
-          <w:lang w:val="es-ES"/>
-        </w:rPr>
-        <w:t>, salario</w:t>
+        <w:t xml:space="preserve"> nombre_vendedor, apellido_vendedor, salario</w:t>
       </w:r>
     </w:p>
     <w:p>
@@ -1539,21 +1373,7 @@
         <w:rPr>
           <w:lang w:val="es-ES"/>
         </w:rPr>
-        <w:t xml:space="preserve"> </w:t>
-      </w:r>
-      <w:proofErr w:type="spellStart"/>
-      <w:r>
-        <w:rPr>
-          <w:lang w:val="es-ES"/>
-        </w:rPr>
-        <w:t>nombre_producto</w:t>
-      </w:r>
-      <w:proofErr w:type="spellEnd"/>
-      <w:r>
-        <w:rPr>
-          <w:lang w:val="es-ES"/>
-        </w:rPr>
-        <w:t>, precio</w:t>
+        <w:t xml:space="preserve"> nombre_producto, precio</w:t>
       </w:r>
     </w:p>
     <w:p>
@@ -1780,44 +1600,8 @@
         <w:rPr>
           <w:lang w:val="es-ES"/>
         </w:rPr>
-        <w:t xml:space="preserve"> </w:t>
-      </w:r>
-      <w:proofErr w:type="spellStart"/>
-      <w:r>
-        <w:rPr>
-          <w:lang w:val="es-ES"/>
-        </w:rPr>
-        <w:t>nombre_cliente</w:t>
-      </w:r>
-      <w:proofErr w:type="spellEnd"/>
-      <w:r>
-        <w:rPr>
-          <w:lang w:val="es-ES"/>
-        </w:rPr>
-        <w:t xml:space="preserve">, </w:t>
-      </w:r>
-      <w:proofErr w:type="spellStart"/>
-      <w:r>
-        <w:rPr>
-          <w:lang w:val="es-ES"/>
-        </w:rPr>
-        <w:t>apellido_cliente</w:t>
-      </w:r>
-      <w:proofErr w:type="spellEnd"/>
-      <w:r>
-        <w:rPr>
-          <w:lang w:val="es-ES"/>
-        </w:rPr>
-        <w:t xml:space="preserve">, </w:t>
-      </w:r>
-      <w:proofErr w:type="spellStart"/>
-      <w:r>
-        <w:rPr>
-          <w:lang w:val="es-ES"/>
-        </w:rPr>
-        <w:t>total_pagado</w:t>
-      </w:r>
-      <w:proofErr w:type="spellEnd"/>
+        <w:t xml:space="preserve"> nombre_cliente, apellido_cliente, total_pagado</w:t>
+      </w:r>
     </w:p>
     <w:p>
       <w:pPr>
@@ -1858,19 +1642,11 @@
         </w:rPr>
         <w:t xml:space="preserve">WHERE </w:t>
       </w:r>
-      <w:proofErr w:type="spellStart"/>
-      <w:r>
-        <w:rPr>
-          <w:lang w:val="es-ES"/>
-        </w:rPr>
-        <w:t>total_pagado</w:t>
-      </w:r>
-      <w:proofErr w:type="spellEnd"/>
-      <w:r>
-        <w:rPr>
-          <w:lang w:val="es-ES"/>
-        </w:rPr>
-        <w:t xml:space="preserve"> &gt; (</w:t>
+      <w:r>
+        <w:rPr>
+          <w:lang w:val="es-ES"/>
+        </w:rPr>
+        <w:t>total_pagado &gt; (</w:t>
       </w:r>
       <w:r>
         <w:rPr>
@@ -1885,21 +1661,7 @@
         <w:rPr>
           <w:lang w:val="es-ES"/>
         </w:rPr>
-        <w:t>(</w:t>
-      </w:r>
-      <w:proofErr w:type="spellStart"/>
-      <w:r>
-        <w:rPr>
-          <w:lang w:val="es-ES"/>
-        </w:rPr>
-        <w:t>total_pagado</w:t>
-      </w:r>
-      <w:proofErr w:type="spellEnd"/>
-      <w:r>
-        <w:rPr>
-          <w:lang w:val="es-ES"/>
-        </w:rPr>
-        <w:t xml:space="preserve">) </w:t>
+        <w:t xml:space="preserve">(total_pagado) </w:t>
       </w:r>
       <w:r>
         <w:rPr>
@@ -2096,14 +1858,12 @@
         </w:rPr>
         <w:t xml:space="preserve">AS </w:t>
       </w:r>
-      <w:proofErr w:type="spellStart"/>
       <w:r>
         <w:rPr>
           <w:lang w:val="es-ES"/>
         </w:rPr>
         <w:t>vendedores_inferior_promedio</w:t>
       </w:r>
-      <w:proofErr w:type="spellEnd"/>
     </w:p>
     <w:p>
       <w:pPr>
@@ -2297,16 +2057,8 @@
         <w:rPr>
           <w:lang w:val="es-ES"/>
         </w:rPr>
-        <w:t xml:space="preserve"> </w:t>
-      </w:r>
-      <w:proofErr w:type="spellStart"/>
-      <w:r>
-        <w:rPr>
-          <w:lang w:val="es-ES"/>
-        </w:rPr>
-        <w:t>productos_inferior_promedio</w:t>
-      </w:r>
-      <w:proofErr w:type="spellEnd"/>
+        <w:t xml:space="preserve"> productos_inferior_promedio</w:t>
+      </w:r>
     </w:p>
     <w:p>
       <w:pPr>
@@ -2468,30 +2220,8 @@
         <w:rPr>
           <w:lang w:val="es-ES"/>
         </w:rPr>
-        <w:t xml:space="preserve"> </w:t>
-      </w:r>
-      <w:proofErr w:type="spellStart"/>
-      <w:r>
-        <w:rPr>
-          <w:lang w:val="es-ES"/>
-        </w:rPr>
-        <w:t>nombre_vendedor</w:t>
-      </w:r>
-      <w:proofErr w:type="spellEnd"/>
-      <w:r>
-        <w:rPr>
-          <w:lang w:val="es-ES"/>
-        </w:rPr>
-        <w:t xml:space="preserve">, </w:t>
-      </w:r>
-      <w:proofErr w:type="spellStart"/>
-      <w:r>
-        <w:rPr>
-          <w:lang w:val="es-ES"/>
-        </w:rPr>
-        <w:t>apellido_vendedor</w:t>
-      </w:r>
-      <w:proofErr w:type="spellEnd"/>
+        <w:t xml:space="preserve"> nombre_vendedor, apellido_vendedor</w:t>
+      </w:r>
     </w:p>
     <w:p>
       <w:pPr>
@@ -2666,106 +2396,92 @@
         <w:rPr>
           <w:lang w:val="es-ES"/>
         </w:rPr>
+        <w:t xml:space="preserve"> nombre_producto, precio</w:t>
+      </w:r>
+    </w:p>
+    <w:p>
+      <w:pPr>
+        <w:rPr>
+          <w:lang w:val="es-ES"/>
+        </w:rPr>
+      </w:pPr>
+      <w:r>
+        <w:rPr>
+          <w:b/>
+          <w:bCs/>
+          <w:color w:val="0070C0"/>
+          <w:lang w:val="es-ES"/>
+        </w:rPr>
+        <w:t xml:space="preserve">FROM </w:t>
+      </w:r>
+      <w:r>
+        <w:rPr>
+          <w:lang w:val="es-ES"/>
+        </w:rPr>
+        <w:t>productos</w:t>
+      </w:r>
+    </w:p>
+    <w:p>
+      <w:pPr>
+        <w:rPr>
+          <w:lang w:val="es-ES"/>
+        </w:rPr>
+      </w:pPr>
+      <w:r>
+        <w:rPr>
+          <w:b/>
+          <w:bCs/>
+          <w:color w:val="0070C0"/>
+          <w:lang w:val="es-ES"/>
+        </w:rPr>
+        <w:t>ORDER BY</w:t>
+      </w:r>
+      <w:r>
+        <w:rPr>
+          <w:color w:val="0070C0"/>
+          <w:lang w:val="es-ES"/>
+        </w:rPr>
         <w:t xml:space="preserve"> </w:t>
       </w:r>
-      <w:proofErr w:type="spellStart"/>
-      <w:r>
-        <w:rPr>
-          <w:lang w:val="es-ES"/>
-        </w:rPr>
-        <w:t>nombre_producto</w:t>
-      </w:r>
-      <w:proofErr w:type="spellEnd"/>
-      <w:r>
-        <w:rPr>
-          <w:lang w:val="es-ES"/>
-        </w:rPr>
-        <w:t>, precio</w:t>
-      </w:r>
-    </w:p>
-    <w:p>
-      <w:pPr>
-        <w:rPr>
-          <w:lang w:val="es-ES"/>
-        </w:rPr>
-      </w:pPr>
-      <w:r>
-        <w:rPr>
-          <w:b/>
-          <w:bCs/>
-          <w:color w:val="0070C0"/>
-          <w:lang w:val="es-ES"/>
-        </w:rPr>
-        <w:t xml:space="preserve">FROM </w:t>
-      </w:r>
-      <w:r>
-        <w:rPr>
-          <w:lang w:val="es-ES"/>
-        </w:rPr>
-        <w:t>productos</w:t>
-      </w:r>
-    </w:p>
-    <w:p>
-      <w:pPr>
-        <w:rPr>
-          <w:lang w:val="es-ES"/>
-        </w:rPr>
-      </w:pPr>
-      <w:r>
-        <w:rPr>
-          <w:b/>
-          <w:bCs/>
-          <w:color w:val="0070C0"/>
-          <w:lang w:val="es-ES"/>
-        </w:rPr>
-        <w:t>ORDER BY</w:t>
-      </w:r>
-      <w:r>
-        <w:rPr>
-          <w:color w:val="0070C0"/>
+      <w:r>
+        <w:rPr>
+          <w:lang w:val="es-ES"/>
+        </w:rPr>
+        <w:t xml:space="preserve">precio </w:t>
+      </w:r>
+      <w:r>
+        <w:rPr>
+          <w:b/>
+          <w:bCs/>
+          <w:color w:val="0070C0"/>
+          <w:lang w:val="es-ES"/>
+        </w:rPr>
+        <w:t>ASC</w:t>
+      </w:r>
+    </w:p>
+    <w:p>
+      <w:pPr>
+        <w:rPr>
+          <w:lang w:val="es-ES"/>
+        </w:rPr>
+      </w:pPr>
+      <w:r>
+        <w:rPr>
+          <w:b/>
+          <w:bCs/>
+          <w:color w:val="0070C0"/>
+          <w:lang w:val="es-ES"/>
+        </w:rPr>
+        <w:t>LIMIT</w:t>
+      </w:r>
+      <w:r>
+        <w:rPr>
           <w:lang w:val="es-ES"/>
         </w:rPr>
         <w:t xml:space="preserve"> </w:t>
       </w:r>
       <w:r>
         <w:rPr>
-          <w:lang w:val="es-ES"/>
-        </w:rPr>
-        <w:t xml:space="preserve">precio </w:t>
-      </w:r>
-      <w:r>
-        <w:rPr>
-          <w:b/>
-          <w:bCs/>
-          <w:color w:val="0070C0"/>
-          <w:lang w:val="es-ES"/>
-        </w:rPr>
-        <w:t>ASC</w:t>
-      </w:r>
-    </w:p>
-    <w:p>
-      <w:pPr>
-        <w:rPr>
-          <w:lang w:val="es-ES"/>
-        </w:rPr>
-      </w:pPr>
-      <w:r>
-        <w:rPr>
-          <w:b/>
-          <w:bCs/>
-          <w:color w:val="0070C0"/>
-          <w:lang w:val="es-ES"/>
-        </w:rPr>
-        <w:t>LIMIT</w:t>
-      </w:r>
-      <w:r>
-        <w:rPr>
-          <w:lang w:val="es-ES"/>
-        </w:rPr>
-        <w:t xml:space="preserve"> </w:t>
-      </w:r>
-      <w:r>
-        <w:rPr>
           <w:color w:val="BF4E14" w:themeColor="accent2" w:themeShade="BF"/>
           <w:lang w:val="es-ES"/>
         </w:rPr>
@@ -2811,21 +2527,7 @@
         <w:rPr>
           <w:lang w:val="es-ES"/>
         </w:rPr>
-        <w:t xml:space="preserve"> </w:t>
-      </w:r>
-      <w:proofErr w:type="spellStart"/>
-      <w:r>
-        <w:rPr>
-          <w:lang w:val="es-ES"/>
-        </w:rPr>
-        <w:t>nombre_producto</w:t>
-      </w:r>
-      <w:proofErr w:type="spellEnd"/>
-      <w:r>
-        <w:rPr>
-          <w:lang w:val="es-ES"/>
-        </w:rPr>
-        <w:t>, precio</w:t>
+        <w:t xml:space="preserve"> nombre_producto, precio</w:t>
       </w:r>
     </w:p>
     <w:p>
@@ -3154,16 +2856,8 @@
         <w:rPr>
           <w:lang w:val="es-ES"/>
         </w:rPr>
-        <w:t xml:space="preserve"> </w:t>
-      </w:r>
-      <w:proofErr w:type="spellStart"/>
-      <w:r>
-        <w:rPr>
-          <w:lang w:val="es-ES"/>
-        </w:rPr>
-        <w:t>costo_total_inventario</w:t>
-      </w:r>
-      <w:proofErr w:type="spellEnd"/>
+        <w:t xml:space="preserve"> costo_total_inventario</w:t>
+      </w:r>
     </w:p>
     <w:p>
       <w:pPr>
@@ -3294,53 +2988,74 @@
         <w:rPr>
           <w:lang w:val="es-ES"/>
         </w:rPr>
+        <w:t xml:space="preserve"> cantidad_clientes</w:t>
+      </w:r>
+    </w:p>
+    <w:p>
+      <w:pPr>
+        <w:rPr>
+          <w:lang w:val="es-ES"/>
+        </w:rPr>
+      </w:pPr>
+      <w:r>
+        <w:rPr>
+          <w:b/>
+          <w:bCs/>
+          <w:color w:val="0070C0"/>
+          <w:lang w:val="es-ES"/>
+        </w:rPr>
+        <w:t>FROM</w:t>
+      </w:r>
+      <w:r>
+        <w:rPr>
+          <w:lang w:val="es-ES"/>
+        </w:rPr>
+        <w:t xml:space="preserve"> clientes</w:t>
+      </w:r>
+    </w:p>
+    <w:p>
+      <w:pPr>
+        <w:rPr>
+          <w:lang w:val="es-ES"/>
+        </w:rPr>
+      </w:pPr>
+      <w:r>
+        <w:rPr>
+          <w:b/>
+          <w:bCs/>
+          <w:color w:val="0070C0"/>
+          <w:lang w:val="es-ES"/>
+        </w:rPr>
+        <w:t>GROUP BY</w:t>
+      </w:r>
+      <w:r>
+        <w:rPr>
+          <w:color w:val="0070C0"/>
+          <w:lang w:val="es-ES"/>
+        </w:rPr>
         <w:t xml:space="preserve"> </w:t>
       </w:r>
-      <w:proofErr w:type="spellStart"/>
-      <w:r>
-        <w:rPr>
-          <w:lang w:val="es-ES"/>
-        </w:rPr>
-        <w:t>cantidad_clientes</w:t>
-      </w:r>
-      <w:proofErr w:type="spellEnd"/>
-    </w:p>
-    <w:p>
-      <w:pPr>
-        <w:rPr>
-          <w:lang w:val="es-ES"/>
-        </w:rPr>
-      </w:pPr>
-      <w:r>
-        <w:rPr>
-          <w:b/>
-          <w:bCs/>
-          <w:color w:val="0070C0"/>
-          <w:lang w:val="es-ES"/>
-        </w:rPr>
-        <w:t>FROM</w:t>
-      </w:r>
-      <w:r>
-        <w:rPr>
-          <w:lang w:val="es-ES"/>
-        </w:rPr>
-        <w:t xml:space="preserve"> clientes</w:t>
-      </w:r>
-    </w:p>
-    <w:p>
-      <w:pPr>
-        <w:rPr>
-          <w:lang w:val="es-ES"/>
-        </w:rPr>
-      </w:pPr>
-      <w:r>
-        <w:rPr>
-          <w:b/>
-          <w:bCs/>
-          <w:color w:val="0070C0"/>
-          <w:lang w:val="es-ES"/>
-        </w:rPr>
-        <w:t>GROUP BY</w:t>
+      <w:r>
+        <w:rPr>
+          <w:lang w:val="es-ES"/>
+        </w:rPr>
+        <w:t>comuna</w:t>
+      </w:r>
+    </w:p>
+    <w:p>
+      <w:pPr>
+        <w:rPr>
+          <w:lang w:val="es-ES"/>
+        </w:rPr>
+      </w:pPr>
+      <w:r>
+        <w:rPr>
+          <w:b/>
+          <w:bCs/>
+          <w:color w:val="0070C0"/>
+          <w:lang w:val="es-ES"/>
+        </w:rPr>
+        <w:t>ORDER BY</w:t>
       </w:r>
       <w:r>
         <w:rPr>
@@ -3353,44 +3068,7 @@
         <w:rPr>
           <w:lang w:val="es-ES"/>
         </w:rPr>
-        <w:t>comuna</w:t>
-      </w:r>
-    </w:p>
-    <w:p>
-      <w:pPr>
-        <w:rPr>
-          <w:lang w:val="es-ES"/>
-        </w:rPr>
-      </w:pPr>
-      <w:r>
-        <w:rPr>
-          <w:b/>
-          <w:bCs/>
-          <w:color w:val="0070C0"/>
-          <w:lang w:val="es-ES"/>
-        </w:rPr>
-        <w:t>ORDER BY</w:t>
-      </w:r>
-      <w:r>
-        <w:rPr>
-          <w:color w:val="0070C0"/>
-          <w:lang w:val="es-ES"/>
-        </w:rPr>
-        <w:t xml:space="preserve"> </w:t>
-      </w:r>
-      <w:proofErr w:type="spellStart"/>
-      <w:r>
-        <w:rPr>
-          <w:lang w:val="es-ES"/>
-        </w:rPr>
-        <w:t>cantidad_clientes</w:t>
-      </w:r>
-      <w:proofErr w:type="spellEnd"/>
-      <w:r>
-        <w:rPr>
-          <w:lang w:val="es-ES"/>
-        </w:rPr>
-        <w:t xml:space="preserve"> </w:t>
+        <w:t xml:space="preserve">cantidad_clientes </w:t>
       </w:r>
       <w:r>
         <w:rPr>
@@ -3532,21 +3210,7 @@
         <w:rPr>
           <w:lang w:val="es-ES"/>
         </w:rPr>
-        <w:t xml:space="preserve"> </w:t>
-      </w:r>
-      <w:proofErr w:type="spellStart"/>
-      <w:r>
-        <w:rPr>
-          <w:lang w:val="es-ES"/>
-        </w:rPr>
-        <w:t>nombre_producto</w:t>
-      </w:r>
-      <w:proofErr w:type="spellEnd"/>
-      <w:r>
-        <w:rPr>
-          <w:lang w:val="es-ES"/>
-        </w:rPr>
-        <w:t>, stock</w:t>
+        <w:t xml:space="preserve"> nombre_producto, stock</w:t>
       </w:r>
     </w:p>
     <w:p>
@@ -3793,41 +3457,13 @@
         <w:rPr>
           <w:lang w:val="es-ES"/>
         </w:rPr>
-        <w:t xml:space="preserve">: </w:t>
-      </w:r>
-      <w:proofErr w:type="spellStart"/>
-      <w:r>
-        <w:rPr>
-          <w:lang w:val="es-ES"/>
-        </w:rPr>
-        <w:t>id_</w:t>
-      </w:r>
-      <w:r>
-        <w:rPr>
-          <w:lang w:val="es-ES"/>
-        </w:rPr>
-        <w:t>cliente</w:t>
-      </w:r>
-      <w:proofErr w:type="spellEnd"/>
-      <w:r>
-        <w:rPr>
-          <w:lang w:val="es-ES"/>
-        </w:rPr>
-        <w:t xml:space="preserve">, </w:t>
-      </w:r>
-      <w:proofErr w:type="spellStart"/>
-      <w:r>
-        <w:rPr>
-          <w:lang w:val="es-ES"/>
-        </w:rPr>
-        <w:t>id_profesor</w:t>
-      </w:r>
-      <w:proofErr w:type="spellEnd"/>
-      <w:r>
-        <w:rPr>
-          <w:lang w:val="es-ES"/>
-        </w:rPr>
-        <w:t>, otros</w:t>
+        <w:t>: id_</w:t>
+      </w:r>
+      <w:r>
+        <w:rPr>
+          <w:lang w:val="es-ES"/>
+        </w:rPr>
+        <w:t>cliente, id_profesor, otros</w:t>
       </w:r>
     </w:p>
     <w:p>

</xml_diff>